<commit_message>
Final Test Cases for LoanHelperTest
</commit_message>
<xml_diff>
--- a/Assessment Documents/UAT Test Cases - LoanHelperTest.docx
+++ b/Assessment Documents/UAT Test Cases - LoanHelperTest.docx
@@ -257,25 +257,15 @@
           <w:color w:val="0000FF"/>
           <w:sz w:val="20"/>
         </w:rPr>
-        <w:t xml:space="preserve"> = mock(</w:t>
-      </w:r>
-      <w:proofErr w:type="spellStart"/>
-      <w:r>
-        <w:rPr>
-          <w:rFonts w:ascii="Arial" w:hAnsi="Arial"/>
-          <w:color w:val="0000FF"/>
-          <w:sz w:val="20"/>
-        </w:rPr>
-        <w:t>IBook.class</w:t>
-      </w:r>
-      <w:proofErr w:type="spellEnd"/>
-      <w:r>
-        <w:rPr>
-          <w:rFonts w:ascii="Arial" w:hAnsi="Arial"/>
-          <w:color w:val="0000FF"/>
-          <w:sz w:val="20"/>
-        </w:rPr>
-        <w:t>);</w:t>
+        <w:t xml:space="preserve"> </w:t>
+      </w:r>
+      <w:r>
+        <w:rPr>
+          <w:rFonts w:ascii="Arial" w:hAnsi="Arial"/>
+          <w:color w:val="0000FF"/>
+          <w:sz w:val="20"/>
+        </w:rPr>
+        <w:t>is valid</w:t>
       </w:r>
     </w:p>
     <w:p>
@@ -304,25 +294,15 @@
           <w:color w:val="0000FF"/>
           <w:sz w:val="20"/>
         </w:rPr>
-        <w:t xml:space="preserve"> = mock(</w:t>
-      </w:r>
-      <w:proofErr w:type="spellStart"/>
-      <w:r>
-        <w:rPr>
-          <w:rFonts w:ascii="Arial" w:hAnsi="Arial"/>
-          <w:color w:val="0000FF"/>
-          <w:sz w:val="20"/>
-        </w:rPr>
-        <w:t>IMember.class</w:t>
-      </w:r>
-      <w:proofErr w:type="spellEnd"/>
-      <w:r>
-        <w:rPr>
-          <w:rFonts w:ascii="Arial" w:hAnsi="Arial"/>
-          <w:color w:val="0000FF"/>
-          <w:sz w:val="20"/>
-        </w:rPr>
-        <w:t>);</w:t>
+        <w:t xml:space="preserve"> </w:t>
+      </w:r>
+      <w:r>
+        <w:rPr>
+          <w:rFonts w:ascii="Arial" w:hAnsi="Arial"/>
+          <w:color w:val="0000FF"/>
+          <w:sz w:val="20"/>
+        </w:rPr>
+        <w:t>is valid</w:t>
       </w:r>
     </w:p>
     <w:p>
@@ -353,7 +333,15 @@
           <w:color w:val="0000FF"/>
           <w:sz w:val="20"/>
         </w:rPr>
-        <w:t xml:space="preserve"> = new Date();</w:t>
+        <w:t xml:space="preserve"> </w:t>
+      </w:r>
+      <w:r>
+        <w:rPr>
+          <w:rFonts w:ascii="Arial" w:hAnsi="Arial"/>
+          <w:color w:val="0000FF"/>
+          <w:sz w:val="20"/>
+        </w:rPr>
+        <w:t>is valid</w:t>
       </w:r>
     </w:p>
     <w:p>
@@ -384,25 +372,15 @@
           <w:color w:val="0000FF"/>
           <w:sz w:val="20"/>
         </w:rPr>
-        <w:t xml:space="preserve"> = </w:t>
-      </w:r>
-      <w:proofErr w:type="spellStart"/>
-      <w:r>
-        <w:rPr>
-          <w:rFonts w:ascii="Arial" w:hAnsi="Arial"/>
-          <w:color w:val="0000FF"/>
-          <w:sz w:val="20"/>
-        </w:rPr>
-        <w:t>cal.getTime</w:t>
-      </w:r>
-      <w:proofErr w:type="spellEnd"/>
-      <w:r>
-        <w:rPr>
-          <w:rFonts w:ascii="Arial" w:hAnsi="Arial"/>
-          <w:color w:val="0000FF"/>
-          <w:sz w:val="20"/>
-        </w:rPr>
-        <w:t>();</w:t>
+        <w:t xml:space="preserve"> </w:t>
+      </w:r>
+      <w:r>
+        <w:rPr>
+          <w:rFonts w:ascii="Arial" w:hAnsi="Arial"/>
+          <w:color w:val="0000FF"/>
+          <w:sz w:val="20"/>
+        </w:rPr>
+        <w:t>is valid</w:t>
       </w:r>
     </w:p>
     <w:p>
@@ -451,7 +429,6 @@
           <w:sz w:val="20"/>
         </w:rPr>
       </w:pPr>
-      <w:proofErr w:type="spellStart"/>
       <w:proofErr w:type="gramStart"/>
       <w:r>
         <w:rPr>
@@ -459,16 +436,7 @@
           <w:color w:val="0000FF"/>
           <w:sz w:val="20"/>
         </w:rPr>
-        <w:t>assertNotNull</w:t>
-      </w:r>
-      <w:proofErr w:type="spellEnd"/>
-      <w:r>
-        <w:rPr>
-          <w:rFonts w:ascii="Arial" w:hAnsi="Arial"/>
-          <w:color w:val="0000FF"/>
-          <w:sz w:val="20"/>
-        </w:rPr>
-        <w:t>(</w:t>
+        <w:t>value</w:t>
       </w:r>
       <w:proofErr w:type="gramEnd"/>
       <w:r>
@@ -477,7 +445,7 @@
           <w:color w:val="0000FF"/>
           <w:sz w:val="20"/>
         </w:rPr>
-        <w:t>book);</w:t>
+        <w:t xml:space="preserve"> of book returned</w:t>
       </w:r>
     </w:p>
     <w:p>
@@ -490,7 +458,6 @@
           <w:sz w:val="20"/>
         </w:rPr>
       </w:pPr>
-      <w:proofErr w:type="spellStart"/>
       <w:proofErr w:type="gramStart"/>
       <w:r>
         <w:rPr>
@@ -498,16 +465,7 @@
           <w:color w:val="0000FF"/>
           <w:sz w:val="20"/>
         </w:rPr>
-        <w:t>assertNotNull</w:t>
-      </w:r>
-      <w:proofErr w:type="spellEnd"/>
-      <w:r>
-        <w:rPr>
-          <w:rFonts w:ascii="Arial" w:hAnsi="Arial"/>
-          <w:color w:val="0000FF"/>
-          <w:sz w:val="20"/>
-        </w:rPr>
-        <w:t>(</w:t>
+        <w:t>value</w:t>
       </w:r>
       <w:proofErr w:type="gramEnd"/>
       <w:r>
@@ -516,7 +474,23 @@
           <w:color w:val="0000FF"/>
           <w:sz w:val="20"/>
         </w:rPr>
-        <w:t>borrower);</w:t>
+        <w:t xml:space="preserve"> of bo</w:t>
+      </w:r>
+      <w:r>
+        <w:rPr>
+          <w:rFonts w:ascii="Arial" w:hAnsi="Arial"/>
+          <w:color w:val="0000FF"/>
+          <w:sz w:val="20"/>
+        </w:rPr>
+        <w:t xml:space="preserve">rrower </w:t>
+      </w:r>
+      <w:r>
+        <w:rPr>
+          <w:rFonts w:ascii="Arial" w:hAnsi="Arial"/>
+          <w:color w:val="0000FF"/>
+          <w:sz w:val="20"/>
+        </w:rPr>
+        <w:t>returned</w:t>
       </w:r>
     </w:p>
     <w:p>
@@ -529,15 +503,40 @@
           <w:sz w:val="20"/>
         </w:rPr>
       </w:pPr>
+      <w:proofErr w:type="gramStart"/>
+      <w:r>
+        <w:rPr>
+          <w:rFonts w:ascii="Arial" w:hAnsi="Arial"/>
+          <w:color w:val="0000FF"/>
+          <w:sz w:val="20"/>
+        </w:rPr>
+        <w:t>value</w:t>
+      </w:r>
+      <w:proofErr w:type="gramEnd"/>
+      <w:r>
+        <w:rPr>
+          <w:rFonts w:ascii="Arial" w:hAnsi="Arial"/>
+          <w:color w:val="0000FF"/>
+          <w:sz w:val="20"/>
+        </w:rPr>
+        <w:t xml:space="preserve"> of</w:t>
+      </w:r>
+      <w:r>
+        <w:rPr>
+          <w:rFonts w:ascii="Arial" w:hAnsi="Arial"/>
+          <w:color w:val="0000FF"/>
+          <w:sz w:val="20"/>
+        </w:rPr>
+        <w:t xml:space="preserve"> </w:t>
+      </w:r>
       <w:proofErr w:type="spellStart"/>
-      <w:proofErr w:type="gramStart"/>
-      <w:r>
-        <w:rPr>
-          <w:rFonts w:ascii="Arial" w:hAnsi="Arial"/>
-          <w:color w:val="0000FF"/>
-          <w:sz w:val="20"/>
-        </w:rPr>
-        <w:t>assertNotNull</w:t>
+      <w:r>
+        <w:rPr>
+          <w:rFonts w:ascii="Arial" w:hAnsi="Arial"/>
+          <w:color w:val="0000FF"/>
+          <w:sz w:val="20"/>
+        </w:rPr>
+        <w:t>borrowDate</w:t>
       </w:r>
       <w:proofErr w:type="spellEnd"/>
       <w:r>
@@ -546,26 +545,7 @@
           <w:color w:val="0000FF"/>
           <w:sz w:val="20"/>
         </w:rPr>
-        <w:t>(</w:t>
-      </w:r>
-      <w:proofErr w:type="spellStart"/>
-      <w:proofErr w:type="gramEnd"/>
-      <w:r>
-        <w:rPr>
-          <w:rFonts w:ascii="Arial" w:hAnsi="Arial"/>
-          <w:color w:val="0000FF"/>
-          <w:sz w:val="20"/>
-        </w:rPr>
-        <w:t>borrowDate</w:t>
-      </w:r>
-      <w:proofErr w:type="spellEnd"/>
-      <w:r>
-        <w:rPr>
-          <w:rFonts w:ascii="Arial" w:hAnsi="Arial"/>
-          <w:color w:val="0000FF"/>
-          <w:sz w:val="20"/>
-        </w:rPr>
-        <w:t>);</w:t>
+        <w:t xml:space="preserve"> returned</w:t>
       </w:r>
     </w:p>
     <w:p>
@@ -578,15 +558,32 @@
           <w:sz w:val="20"/>
         </w:rPr>
       </w:pPr>
+      <w:proofErr w:type="gramStart"/>
+      <w:r>
+        <w:rPr>
+          <w:rFonts w:ascii="Arial" w:hAnsi="Arial"/>
+          <w:color w:val="0000FF"/>
+          <w:sz w:val="20"/>
+        </w:rPr>
+        <w:t>value</w:t>
+      </w:r>
+      <w:proofErr w:type="gramEnd"/>
+      <w:r>
+        <w:rPr>
+          <w:rFonts w:ascii="Arial" w:hAnsi="Arial"/>
+          <w:color w:val="0000FF"/>
+          <w:sz w:val="20"/>
+        </w:rPr>
+        <w:t xml:space="preserve"> of </w:t>
+      </w:r>
       <w:proofErr w:type="spellStart"/>
-      <w:proofErr w:type="gramStart"/>
-      <w:r>
-        <w:rPr>
-          <w:rFonts w:ascii="Arial" w:hAnsi="Arial"/>
-          <w:color w:val="0000FF"/>
-          <w:sz w:val="20"/>
-        </w:rPr>
-        <w:t>assertNotNull</w:t>
+      <w:r>
+        <w:rPr>
+          <w:rFonts w:ascii="Arial" w:hAnsi="Arial"/>
+          <w:color w:val="0000FF"/>
+          <w:sz w:val="20"/>
+        </w:rPr>
+        <w:t>dueDate</w:t>
       </w:r>
       <w:proofErr w:type="spellEnd"/>
       <w:r>
@@ -595,26 +592,7 @@
           <w:color w:val="0000FF"/>
           <w:sz w:val="20"/>
         </w:rPr>
-        <w:t>(</w:t>
-      </w:r>
-      <w:proofErr w:type="spellStart"/>
-      <w:proofErr w:type="gramEnd"/>
-      <w:r>
-        <w:rPr>
-          <w:rFonts w:ascii="Arial" w:hAnsi="Arial"/>
-          <w:color w:val="0000FF"/>
-          <w:sz w:val="20"/>
-        </w:rPr>
-        <w:t>dueDate</w:t>
-      </w:r>
-      <w:proofErr w:type="spellEnd"/>
-      <w:r>
-        <w:rPr>
-          <w:rFonts w:ascii="Arial" w:hAnsi="Arial"/>
-          <w:color w:val="0000FF"/>
-          <w:sz w:val="20"/>
-        </w:rPr>
-        <w:t>);</w:t>
+        <w:t xml:space="preserve"> returned</w:t>
       </w:r>
     </w:p>
     <w:p>
@@ -669,274 +647,113 @@
           <w:color w:val="0000FF"/>
           <w:sz w:val="20"/>
         </w:rPr>
-        <w:t>Book</w:t>
+        <w:t>IBook book</w:t>
       </w:r>
     </w:p>
     <w:p>
       <w:pPr>
         <w:pStyle w:val="bp"/>
-        <w:numPr>
-          <w:ilvl w:val="0"/>
-          <w:numId w:val="33"/>
-        </w:numPr>
         <w:spacing w:before="0" w:after="0"/>
         <w:rPr>
           <w:rFonts w:ascii="Arial" w:hAnsi="Arial"/>
-          <w:sz w:val="20"/>
-        </w:rPr>
-      </w:pPr>
-      <w:r>
-        <w:rPr>
-          <w:rFonts w:ascii="Arial" w:hAnsi="Arial"/>
-          <w:color w:val="0000FF"/>
-          <w:sz w:val="20"/>
-        </w:rPr>
-        <w:t>Author</w:t>
+          <w:color w:val="0000FF"/>
+          <w:sz w:val="20"/>
+        </w:rPr>
+      </w:pPr>
+      <w:proofErr w:type="spellStart"/>
+      <w:r>
+        <w:rPr>
+          <w:rFonts w:ascii="Arial" w:hAnsi="Arial"/>
+          <w:color w:val="0000FF"/>
+          <w:sz w:val="20"/>
+        </w:rPr>
+        <w:t>IMember</w:t>
+      </w:r>
+      <w:proofErr w:type="spellEnd"/>
+      <w:r>
+        <w:rPr>
+          <w:rFonts w:ascii="Arial" w:hAnsi="Arial"/>
+          <w:color w:val="0000FF"/>
+          <w:sz w:val="20"/>
+        </w:rPr>
+        <w:t xml:space="preserve"> borrower</w:t>
       </w:r>
     </w:p>
     <w:p>
       <w:pPr>
         <w:pStyle w:val="bp"/>
-        <w:numPr>
-          <w:ilvl w:val="0"/>
-          <w:numId w:val="33"/>
-        </w:numPr>
         <w:spacing w:before="0" w:after="0"/>
         <w:rPr>
           <w:rFonts w:ascii="Arial" w:hAnsi="Arial"/>
-          <w:sz w:val="20"/>
-        </w:rPr>
-      </w:pPr>
-      <w:r>
-        <w:rPr>
-          <w:rFonts w:ascii="Arial" w:hAnsi="Arial"/>
-          <w:color w:val="0000FF"/>
-          <w:sz w:val="20"/>
-        </w:rPr>
-        <w:t>Title</w:t>
-      </w:r>
+          <w:color w:val="0000FF"/>
+          <w:sz w:val="20"/>
+        </w:rPr>
+      </w:pPr>
+      <w:r>
+        <w:rPr>
+          <w:rFonts w:ascii="Arial" w:hAnsi="Arial"/>
+          <w:color w:val="0000FF"/>
+          <w:sz w:val="20"/>
+        </w:rPr>
+        <w:t xml:space="preserve">Date </w:t>
+      </w:r>
+      <w:proofErr w:type="spellStart"/>
+      <w:r>
+        <w:rPr>
+          <w:rFonts w:ascii="Arial" w:hAnsi="Arial"/>
+          <w:color w:val="0000FF"/>
+          <w:sz w:val="20"/>
+        </w:rPr>
+        <w:t>borrowDate</w:t>
+      </w:r>
+      <w:proofErr w:type="spellEnd"/>
     </w:p>
     <w:p>
       <w:pPr>
         <w:pStyle w:val="bp"/>
-        <w:numPr>
-          <w:ilvl w:val="0"/>
-          <w:numId w:val="33"/>
-        </w:numPr>
         <w:spacing w:before="0" w:after="0"/>
         <w:rPr>
           <w:rFonts w:ascii="Arial" w:hAnsi="Arial"/>
-          <w:sz w:val="20"/>
-        </w:rPr>
-      </w:pPr>
-      <w:r>
-        <w:rPr>
-          <w:rFonts w:ascii="Arial" w:hAnsi="Arial"/>
-          <w:color w:val="0000FF"/>
-          <w:sz w:val="20"/>
-        </w:rPr>
-        <w:t>Call Number</w:t>
-      </w:r>
+          <w:color w:val="0000FF"/>
+          <w:sz w:val="20"/>
+        </w:rPr>
+      </w:pPr>
+      <w:r>
+        <w:rPr>
+          <w:rFonts w:ascii="Arial" w:hAnsi="Arial"/>
+          <w:color w:val="0000FF"/>
+          <w:sz w:val="20"/>
+        </w:rPr>
+        <w:t xml:space="preserve">Date </w:t>
+      </w:r>
+      <w:proofErr w:type="spellStart"/>
+      <w:r>
+        <w:rPr>
+          <w:rFonts w:ascii="Arial" w:hAnsi="Arial"/>
+          <w:color w:val="0000FF"/>
+          <w:sz w:val="20"/>
+        </w:rPr>
+        <w:t>dueDate</w:t>
+      </w:r>
+      <w:proofErr w:type="spellEnd"/>
     </w:p>
     <w:p>
       <w:pPr>
-        <w:pStyle w:val="bp"/>
-        <w:spacing w:before="0" w:after="0"/>
-        <w:rPr>
-          <w:rFonts w:ascii="Arial" w:hAnsi="Arial"/>
-          <w:color w:val="0000FF"/>
-          <w:sz w:val="20"/>
-        </w:rPr>
-      </w:pPr>
-      <w:r>
-        <w:rPr>
-          <w:rFonts w:ascii="Arial" w:hAnsi="Arial"/>
-          <w:color w:val="0000FF"/>
-          <w:sz w:val="20"/>
-        </w:rPr>
-        <w:t>Borrower</w:t>
-      </w:r>
-    </w:p>
-    <w:p>
-      <w:pPr>
-        <w:pStyle w:val="bp"/>
-        <w:numPr>
-          <w:ilvl w:val="0"/>
-          <w:numId w:val="33"/>
-        </w:numPr>
-        <w:spacing w:before="0" w:after="0"/>
-        <w:rPr>
-          <w:rFonts w:ascii="Arial" w:hAnsi="Arial"/>
-          <w:color w:val="0000FF"/>
-          <w:sz w:val="20"/>
-        </w:rPr>
-      </w:pPr>
-      <w:r>
-        <w:rPr>
-          <w:rFonts w:ascii="Arial" w:hAnsi="Arial"/>
-          <w:color w:val="0000FF"/>
-          <w:sz w:val="20"/>
-        </w:rPr>
-        <w:t>First Name</w:t>
-      </w:r>
-    </w:p>
-    <w:p>
-      <w:pPr>
-        <w:pStyle w:val="bp"/>
-        <w:numPr>
-          <w:ilvl w:val="0"/>
-          <w:numId w:val="33"/>
-        </w:numPr>
-        <w:spacing w:before="0" w:after="0"/>
-        <w:rPr>
-          <w:rFonts w:ascii="Arial" w:hAnsi="Arial"/>
-          <w:color w:val="0000FF"/>
-          <w:sz w:val="20"/>
-        </w:rPr>
-      </w:pPr>
-      <w:r>
-        <w:rPr>
-          <w:rFonts w:ascii="Arial" w:hAnsi="Arial"/>
-          <w:color w:val="0000FF"/>
-          <w:sz w:val="20"/>
-        </w:rPr>
-        <w:t>Last Name</w:t>
-      </w:r>
-    </w:p>
-    <w:p>
-      <w:pPr>
-        <w:pStyle w:val="bp"/>
-        <w:numPr>
-          <w:ilvl w:val="0"/>
-          <w:numId w:val="33"/>
-        </w:numPr>
-        <w:spacing w:before="0" w:after="0"/>
-        <w:rPr>
-          <w:rFonts w:ascii="Arial" w:hAnsi="Arial"/>
-          <w:color w:val="0000FF"/>
-          <w:sz w:val="20"/>
-        </w:rPr>
-      </w:pPr>
-      <w:r>
-        <w:rPr>
-          <w:rFonts w:ascii="Arial" w:hAnsi="Arial"/>
-          <w:color w:val="0000FF"/>
-          <w:sz w:val="20"/>
-        </w:rPr>
-        <w:t xml:space="preserve">Contact Phone </w:t>
-      </w:r>
-    </w:p>
-    <w:p>
-      <w:pPr>
-        <w:pStyle w:val="bp"/>
-        <w:numPr>
-          <w:ilvl w:val="0"/>
-          <w:numId w:val="33"/>
-        </w:numPr>
-        <w:spacing w:before="0" w:after="0"/>
-        <w:rPr>
-          <w:rFonts w:ascii="Arial" w:hAnsi="Arial"/>
-          <w:color w:val="0000FF"/>
-          <w:sz w:val="20"/>
-        </w:rPr>
-      </w:pPr>
-      <w:r>
-        <w:rPr>
-          <w:rFonts w:ascii="Arial" w:hAnsi="Arial"/>
-          <w:color w:val="0000FF"/>
-          <w:sz w:val="20"/>
-        </w:rPr>
-        <w:t>Email Address</w:t>
-      </w:r>
-    </w:p>
-    <w:p>
-      <w:pPr>
-        <w:pStyle w:val="bp"/>
-        <w:spacing w:before="0" w:after="0"/>
-        <w:rPr>
-          <w:rFonts w:ascii="Arial" w:hAnsi="Arial"/>
-          <w:color w:val="0000FF"/>
-          <w:sz w:val="20"/>
-        </w:rPr>
-      </w:pPr>
-      <w:r>
-        <w:rPr>
-          <w:rFonts w:ascii="Arial" w:hAnsi="Arial"/>
-          <w:color w:val="0000FF"/>
-          <w:sz w:val="20"/>
-        </w:rPr>
-        <w:t>Borrow Date</w:t>
-      </w:r>
-    </w:p>
-    <w:p>
-      <w:pPr>
-        <w:pStyle w:val="bp"/>
-        <w:numPr>
-          <w:ilvl w:val="0"/>
-          <w:numId w:val="33"/>
-        </w:numPr>
-        <w:spacing w:before="0" w:after="0"/>
-        <w:rPr>
-          <w:rFonts w:ascii="Arial" w:hAnsi="Arial"/>
-          <w:color w:val="0000FF"/>
-          <w:sz w:val="20"/>
-        </w:rPr>
-      </w:pPr>
-      <w:r>
-        <w:rPr>
-          <w:rFonts w:ascii="Arial" w:hAnsi="Arial"/>
-          <w:color w:val="0000FF"/>
-          <w:sz w:val="20"/>
-        </w:rPr>
-        <w:t>Current Date</w:t>
-      </w:r>
-    </w:p>
-    <w:p>
-      <w:pPr>
-        <w:pStyle w:val="bp"/>
-        <w:spacing w:before="0" w:after="0"/>
-        <w:rPr>
-          <w:rFonts w:ascii="Arial" w:hAnsi="Arial"/>
-          <w:color w:val="0000FF"/>
-          <w:sz w:val="20"/>
-        </w:rPr>
-      </w:pPr>
-      <w:r>
-        <w:rPr>
-          <w:rFonts w:ascii="Arial" w:hAnsi="Arial"/>
-          <w:color w:val="0000FF"/>
-          <w:sz w:val="20"/>
-        </w:rPr>
-        <w:t>Due Date</w:t>
-      </w:r>
-    </w:p>
-    <w:p>
-      <w:pPr>
-        <w:pStyle w:val="bp"/>
-        <w:numPr>
-          <w:ilvl w:val="0"/>
-          <w:numId w:val="33"/>
-        </w:numPr>
-        <w:spacing w:before="0" w:after="0"/>
-        <w:rPr>
-          <w:rFonts w:ascii="Arial" w:hAnsi="Arial"/>
-          <w:color w:val="0000FF"/>
-          <w:sz w:val="20"/>
-        </w:rPr>
-      </w:pPr>
-      <w:r>
-        <w:rPr>
-          <w:rFonts w:ascii="Arial" w:hAnsi="Arial"/>
-          <w:color w:val="0000FF"/>
-          <w:sz w:val="20"/>
-        </w:rPr>
-        <w:t>Current Date + Loan Period</w:t>
-      </w:r>
+        <w:rPr>
+          <w:rFonts w:ascii="Arial" w:hAnsi="Arial"/>
+          <w:b/>
+          <w:color w:val="0000FF"/>
+          <w:sz w:val="24"/>
+          <w:szCs w:val="24"/>
+        </w:rPr>
+      </w:pPr>
       <w:bookmarkStart w:id="0" w:name="_GoBack"/>
       <w:bookmarkEnd w:id="0"/>
     </w:p>
     <w:p>
       <w:pPr>
+        <w:pStyle w:val="bp"/>
+        <w:spacing w:before="0" w:after="0"/>
         <w:rPr>
           <w:rFonts w:ascii="Arial" w:hAnsi="Arial"/>
           <w:b/>
@@ -953,30 +770,6 @@
           <w:sz w:val="24"/>
           <w:szCs w:val="24"/>
         </w:rPr>
-        <w:br w:type="page"/>
-      </w:r>
-    </w:p>
-    <w:p>
-      <w:pPr>
-        <w:pStyle w:val="bp"/>
-        <w:spacing w:before="0" w:after="0"/>
-        <w:rPr>
-          <w:rFonts w:ascii="Arial" w:hAnsi="Arial"/>
-          <w:b/>
-          <w:color w:val="0000FF"/>
-          <w:sz w:val="24"/>
-          <w:szCs w:val="24"/>
-        </w:rPr>
-      </w:pPr>
-      <w:r>
-        <w:rPr>
-          <w:rFonts w:ascii="Arial" w:hAnsi="Arial"/>
-          <w:b/>
-          <w:color w:val="0000FF"/>
-          <w:sz w:val="24"/>
-          <w:szCs w:val="24"/>
-        </w:rPr>
-        <w:lastRenderedPageBreak/>
         <w:t>2</w:t>
       </w:r>
       <w:r>
@@ -1119,13 +912,23 @@
           <w:sz w:val="20"/>
         </w:rPr>
       </w:pPr>
-      <w:r>
-        <w:rPr>
-          <w:rFonts w:ascii="Arial" w:hAnsi="Arial"/>
-          <w:color w:val="0000FF"/>
-          <w:sz w:val="20"/>
-        </w:rPr>
-        <w:t xml:space="preserve">IBook </w:t>
+      <w:proofErr w:type="gramStart"/>
+      <w:r>
+        <w:rPr>
+          <w:rFonts w:ascii="Arial" w:hAnsi="Arial"/>
+          <w:color w:val="0000FF"/>
+          <w:sz w:val="20"/>
+        </w:rPr>
+        <w:t>set</w:t>
+      </w:r>
+      <w:proofErr w:type="gramEnd"/>
+      <w:r>
+        <w:rPr>
+          <w:rFonts w:ascii="Arial" w:hAnsi="Arial"/>
+          <w:color w:val="0000FF"/>
+          <w:sz w:val="20"/>
+        </w:rPr>
+        <w:t xml:space="preserve"> </w:t>
       </w:r>
       <w:proofErr w:type="spellStart"/>
       <w:r>
@@ -1134,7 +937,15 @@
           <w:color w:val="0000FF"/>
           <w:sz w:val="20"/>
         </w:rPr>
-        <w:t>actualBook</w:t>
+        <w:t>actualB</w:t>
+      </w:r>
+      <w:r>
+        <w:rPr>
+          <w:rFonts w:ascii="Arial" w:hAnsi="Arial"/>
+          <w:color w:val="0000FF"/>
+          <w:sz w:val="20"/>
+        </w:rPr>
+        <w:t>ook</w:t>
       </w:r>
       <w:proofErr w:type="spellEnd"/>
       <w:r>
@@ -1143,8 +954,142 @@
           <w:color w:val="0000FF"/>
           <w:sz w:val="20"/>
         </w:rPr>
-        <w:t xml:space="preserve"> = </w:t>
-      </w:r>
+        <w:t xml:space="preserve"> </w:t>
+      </w:r>
+      <w:r>
+        <w:rPr>
+          <w:rFonts w:ascii="Arial" w:hAnsi="Arial"/>
+          <w:color w:val="0000FF"/>
+          <w:sz w:val="20"/>
+        </w:rPr>
+        <w:t xml:space="preserve">to </w:t>
+      </w:r>
+      <w:r>
+        <w:rPr>
+          <w:rFonts w:ascii="Arial" w:hAnsi="Arial"/>
+          <w:color w:val="0000FF"/>
+          <w:sz w:val="20"/>
+        </w:rPr>
+        <w:t>book</w:t>
+      </w:r>
+    </w:p>
+    <w:p>
+      <w:pPr>
+        <w:pStyle w:val="bp"/>
+        <w:spacing w:before="0" w:after="0"/>
+        <w:rPr>
+          <w:rFonts w:ascii="Arial" w:hAnsi="Arial"/>
+          <w:color w:val="0000FF"/>
+          <w:sz w:val="20"/>
+        </w:rPr>
+      </w:pPr>
+      <w:proofErr w:type="gramStart"/>
+      <w:r>
+        <w:rPr>
+          <w:rFonts w:ascii="Arial" w:hAnsi="Arial"/>
+          <w:color w:val="0000FF"/>
+          <w:sz w:val="20"/>
+        </w:rPr>
+        <w:t>set</w:t>
+      </w:r>
+      <w:proofErr w:type="gramEnd"/>
+      <w:r>
+        <w:rPr>
+          <w:rFonts w:ascii="Arial" w:hAnsi="Arial"/>
+          <w:color w:val="0000FF"/>
+          <w:sz w:val="20"/>
+        </w:rPr>
+        <w:t xml:space="preserve"> </w:t>
+      </w:r>
+      <w:proofErr w:type="spellStart"/>
+      <w:r>
+        <w:rPr>
+          <w:rFonts w:ascii="Arial" w:hAnsi="Arial"/>
+          <w:color w:val="0000FF"/>
+          <w:sz w:val="20"/>
+        </w:rPr>
+        <w:t>actualB</w:t>
+      </w:r>
+      <w:r>
+        <w:rPr>
+          <w:rFonts w:ascii="Arial" w:hAnsi="Arial"/>
+          <w:color w:val="0000FF"/>
+          <w:sz w:val="20"/>
+        </w:rPr>
+        <w:t>orrower</w:t>
+      </w:r>
+      <w:proofErr w:type="spellEnd"/>
+      <w:r>
+        <w:rPr>
+          <w:rFonts w:ascii="Arial" w:hAnsi="Arial"/>
+          <w:color w:val="0000FF"/>
+          <w:sz w:val="20"/>
+        </w:rPr>
+        <w:t xml:space="preserve"> </w:t>
+      </w:r>
+      <w:r>
+        <w:rPr>
+          <w:rFonts w:ascii="Arial" w:hAnsi="Arial"/>
+          <w:color w:val="0000FF"/>
+          <w:sz w:val="20"/>
+        </w:rPr>
+        <w:t xml:space="preserve">to </w:t>
+      </w:r>
+      <w:r>
+        <w:rPr>
+          <w:rFonts w:ascii="Arial" w:hAnsi="Arial"/>
+          <w:color w:val="0000FF"/>
+          <w:sz w:val="20"/>
+        </w:rPr>
+        <w:t>borrower</w:t>
+      </w:r>
+    </w:p>
+    <w:p>
+      <w:pPr>
+        <w:pStyle w:val="bp"/>
+        <w:spacing w:before="0" w:after="0"/>
+        <w:rPr>
+          <w:rFonts w:ascii="Arial" w:hAnsi="Arial"/>
+          <w:color w:val="0000FF"/>
+          <w:sz w:val="20"/>
+        </w:rPr>
+      </w:pPr>
+    </w:p>
+    <w:p>
+      <w:pPr>
+        <w:pStyle w:val="bp"/>
+        <w:spacing w:before="0" w:after="0"/>
+        <w:rPr>
+          <w:rFonts w:ascii="Arial" w:hAnsi="Arial"/>
+          <w:sz w:val="20"/>
+        </w:rPr>
+      </w:pPr>
+      <w:r>
+        <w:rPr>
+          <w:rFonts w:ascii="Arial" w:hAnsi="Arial"/>
+          <w:sz w:val="20"/>
+          <w:u w:val="single"/>
+        </w:rPr>
+        <w:t>Post-conditions</w:t>
+      </w:r>
+      <w:r>
+        <w:rPr>
+          <w:rFonts w:ascii="Arial" w:hAnsi="Arial"/>
+          <w:sz w:val="20"/>
+        </w:rPr>
+        <w:t xml:space="preserve">: </w:t>
+      </w:r>
+    </w:p>
+    <w:p>
+      <w:pPr>
+        <w:pStyle w:val="bp"/>
+        <w:spacing w:before="0" w:after="0"/>
+        <w:rPr>
+          <w:rFonts w:ascii="Arial" w:hAnsi="Arial"/>
+          <w:color w:val="0000FF"/>
+          <w:sz w:val="20"/>
+        </w:rPr>
+      </w:pPr>
       <w:proofErr w:type="spellStart"/>
       <w:proofErr w:type="gramStart"/>
       <w:r>
@@ -1153,17 +1098,9 @@
           <w:color w:val="0000FF"/>
           <w:sz w:val="20"/>
         </w:rPr>
-        <w:t>loan.getBook</w:t>
+        <w:t>actualBook</w:t>
       </w:r>
       <w:proofErr w:type="spellEnd"/>
-      <w:r>
-        <w:rPr>
-          <w:rFonts w:ascii="Arial" w:hAnsi="Arial"/>
-          <w:color w:val="0000FF"/>
-          <w:sz w:val="20"/>
-        </w:rPr>
-        <w:t>(</w:t>
-      </w:r>
       <w:proofErr w:type="gramEnd"/>
       <w:r>
         <w:rPr>
@@ -1171,7 +1108,23 @@
           <w:color w:val="0000FF"/>
           <w:sz w:val="20"/>
         </w:rPr>
-        <w:t>);</w:t>
+        <w:t xml:space="preserve"> equals</w:t>
+      </w:r>
+      <w:r>
+        <w:rPr>
+          <w:rFonts w:ascii="Arial" w:hAnsi="Arial"/>
+          <w:color w:val="0000FF"/>
+          <w:sz w:val="20"/>
+        </w:rPr>
+        <w:t xml:space="preserve"> </w:t>
+      </w:r>
+      <w:r>
+        <w:rPr>
+          <w:rFonts w:ascii="Arial" w:hAnsi="Arial"/>
+          <w:color w:val="0000FF"/>
+          <w:sz w:val="20"/>
+        </w:rPr>
+        <w:t>book</w:t>
       </w:r>
     </w:p>
     <w:p>
@@ -1185,60 +1138,24 @@
         </w:rPr>
       </w:pPr>
       <w:proofErr w:type="spellStart"/>
-      <w:r>
-        <w:rPr>
-          <w:rFonts w:ascii="Arial" w:hAnsi="Arial"/>
-          <w:color w:val="0000FF"/>
-          <w:sz w:val="20"/>
-        </w:rPr>
-        <w:t>IMember</w:t>
+      <w:proofErr w:type="gramStart"/>
+      <w:r>
+        <w:rPr>
+          <w:rFonts w:ascii="Arial" w:hAnsi="Arial"/>
+          <w:color w:val="0000FF"/>
+          <w:sz w:val="20"/>
+        </w:rPr>
+        <w:t>actual</w:t>
+      </w:r>
+      <w:r>
+        <w:rPr>
+          <w:rFonts w:ascii="Arial" w:hAnsi="Arial"/>
+          <w:color w:val="0000FF"/>
+          <w:sz w:val="20"/>
+        </w:rPr>
+        <w:t>Borrower</w:t>
       </w:r>
       <w:proofErr w:type="spellEnd"/>
-      <w:r>
-        <w:rPr>
-          <w:rFonts w:ascii="Arial" w:hAnsi="Arial"/>
-          <w:color w:val="0000FF"/>
-          <w:sz w:val="20"/>
-        </w:rPr>
-        <w:t xml:space="preserve"> </w:t>
-      </w:r>
-      <w:proofErr w:type="spellStart"/>
-      <w:r>
-        <w:rPr>
-          <w:rFonts w:ascii="Arial" w:hAnsi="Arial"/>
-          <w:color w:val="0000FF"/>
-          <w:sz w:val="20"/>
-        </w:rPr>
-        <w:t>actualBorrower</w:t>
-      </w:r>
-      <w:proofErr w:type="spellEnd"/>
-      <w:r>
-        <w:rPr>
-          <w:rFonts w:ascii="Arial" w:hAnsi="Arial"/>
-          <w:color w:val="0000FF"/>
-          <w:sz w:val="20"/>
-        </w:rPr>
-        <w:t xml:space="preserve"> = </w:t>
-      </w:r>
-      <w:proofErr w:type="spellStart"/>
-      <w:proofErr w:type="gramStart"/>
-      <w:r>
-        <w:rPr>
-          <w:rFonts w:ascii="Arial" w:hAnsi="Arial"/>
-          <w:color w:val="0000FF"/>
-          <w:sz w:val="20"/>
-        </w:rPr>
-        <w:t>loan.getBorrower</w:t>
-      </w:r>
-      <w:proofErr w:type="spellEnd"/>
-      <w:r>
-        <w:rPr>
-          <w:rFonts w:ascii="Arial" w:hAnsi="Arial"/>
-          <w:color w:val="0000FF"/>
-          <w:sz w:val="20"/>
-        </w:rPr>
-        <w:t>(</w:t>
-      </w:r>
       <w:proofErr w:type="gramEnd"/>
       <w:r>
         <w:rPr>
@@ -1246,7 +1163,15 @@
           <w:color w:val="0000FF"/>
           <w:sz w:val="20"/>
         </w:rPr>
-        <w:t>);</w:t>
+        <w:t xml:space="preserve"> equals </w:t>
+      </w:r>
+      <w:r>
+        <w:rPr>
+          <w:rFonts w:ascii="Arial" w:hAnsi="Arial"/>
+          <w:color w:val="0000FF"/>
+          <w:sz w:val="20"/>
+        </w:rPr>
+        <w:t>borrower</w:t>
       </w:r>
     </w:p>
     <w:p>
@@ -1275,7 +1200,7 @@
           <w:sz w:val="20"/>
           <w:u w:val="single"/>
         </w:rPr>
-        <w:t>Post-conditions</w:t>
+        <w:t>Data required</w:t>
       </w:r>
       <w:r>
         <w:rPr>
@@ -1295,52 +1220,24 @@
           <w:sz w:val="20"/>
         </w:rPr>
       </w:pPr>
+      <w:r>
+        <w:rPr>
+          <w:rFonts w:ascii="Arial" w:hAnsi="Arial"/>
+          <w:color w:val="0000FF"/>
+          <w:sz w:val="20"/>
+        </w:rPr>
+        <w:t xml:space="preserve">IBook </w:t>
+      </w:r>
       <w:proofErr w:type="spellStart"/>
-      <w:proofErr w:type="gramStart"/>
-      <w:r>
-        <w:rPr>
-          <w:rFonts w:ascii="Arial" w:hAnsi="Arial"/>
-          <w:color w:val="0000FF"/>
-          <w:sz w:val="20"/>
-        </w:rPr>
-        <w:t>assertEquals</w:t>
+      <w:r>
+        <w:rPr>
+          <w:rFonts w:ascii="Arial" w:hAnsi="Arial"/>
+          <w:color w:val="0000FF"/>
+          <w:sz w:val="20"/>
+        </w:rPr>
+        <w:t>actualBook</w:t>
       </w:r>
       <w:proofErr w:type="spellEnd"/>
-      <w:r>
-        <w:rPr>
-          <w:rFonts w:ascii="Arial" w:hAnsi="Arial"/>
-          <w:color w:val="0000FF"/>
-          <w:sz w:val="20"/>
-        </w:rPr>
-        <w:t>(</w:t>
-      </w:r>
-      <w:proofErr w:type="gramEnd"/>
-      <w:r>
-        <w:rPr>
-          <w:rFonts w:ascii="Arial" w:hAnsi="Arial"/>
-          <w:color w:val="0000FF"/>
-          <w:sz w:val="20"/>
-        </w:rPr>
-        <w:t xml:space="preserve">book, </w:t>
-      </w:r>
-      <w:proofErr w:type="spellStart"/>
-      <w:r>
-        <w:rPr>
-          <w:rFonts w:ascii="Arial" w:hAnsi="Arial"/>
-          <w:color w:val="0000FF"/>
-          <w:sz w:val="20"/>
-        </w:rPr>
-        <w:t>actualBook</w:t>
-      </w:r>
-      <w:proofErr w:type="spellEnd"/>
-      <w:r>
-        <w:rPr>
-          <w:rFonts w:ascii="Arial" w:hAnsi="Arial"/>
-          <w:color w:val="0000FF"/>
-          <w:sz w:val="20"/>
-        </w:rPr>
-        <w:t>);</w:t>
-      </w:r>
     </w:p>
     <w:p>
       <w:pPr>
@@ -1353,14 +1250,13 @@
         </w:rPr>
       </w:pPr>
       <w:proofErr w:type="spellStart"/>
-      <w:proofErr w:type="gramStart"/>
-      <w:r>
-        <w:rPr>
-          <w:rFonts w:ascii="Arial" w:hAnsi="Arial"/>
-          <w:color w:val="0000FF"/>
-          <w:sz w:val="20"/>
-        </w:rPr>
-        <w:t>assertEquals</w:t>
+      <w:r>
+        <w:rPr>
+          <w:rFonts w:ascii="Arial" w:hAnsi="Arial"/>
+          <w:color w:val="0000FF"/>
+          <w:sz w:val="20"/>
+        </w:rPr>
+        <w:t>IMember</w:t>
       </w:r>
       <w:proofErr w:type="spellEnd"/>
       <w:r>
@@ -1369,16 +1265,7 @@
           <w:color w:val="0000FF"/>
           <w:sz w:val="20"/>
         </w:rPr>
-        <w:t>(</w:t>
-      </w:r>
-      <w:proofErr w:type="gramEnd"/>
-      <w:r>
-        <w:rPr>
-          <w:rFonts w:ascii="Arial" w:hAnsi="Arial"/>
-          <w:color w:val="0000FF"/>
-          <w:sz w:val="20"/>
-        </w:rPr>
-        <w:t xml:space="preserve">borrower, </w:t>
+        <w:t xml:space="preserve"> </w:t>
       </w:r>
       <w:proofErr w:type="spellStart"/>
       <w:r>
@@ -1390,246 +1277,6 @@
         <w:t>actualBorrower</w:t>
       </w:r>
       <w:proofErr w:type="spellEnd"/>
-      <w:r>
-        <w:rPr>
-          <w:rFonts w:ascii="Arial" w:hAnsi="Arial"/>
-          <w:color w:val="0000FF"/>
-          <w:sz w:val="20"/>
-        </w:rPr>
-        <w:t>);</w:t>
-      </w:r>
-    </w:p>
-    <w:p>
-      <w:pPr>
-        <w:pStyle w:val="bp"/>
-        <w:spacing w:before="0" w:after="0"/>
-        <w:rPr>
-          <w:rFonts w:ascii="Arial" w:hAnsi="Arial"/>
-          <w:color w:val="0000FF"/>
-          <w:sz w:val="20"/>
-        </w:rPr>
-      </w:pPr>
-    </w:p>
-    <w:p>
-      <w:pPr>
-        <w:pStyle w:val="bp"/>
-        <w:spacing w:before="0" w:after="0"/>
-        <w:rPr>
-          <w:rFonts w:ascii="Arial" w:hAnsi="Arial"/>
-          <w:sz w:val="20"/>
-        </w:rPr>
-      </w:pPr>
-      <w:r>
-        <w:rPr>
-          <w:rFonts w:ascii="Arial" w:hAnsi="Arial"/>
-          <w:sz w:val="20"/>
-          <w:u w:val="single"/>
-        </w:rPr>
-        <w:t>Data required</w:t>
-      </w:r>
-      <w:r>
-        <w:rPr>
-          <w:rFonts w:ascii="Arial" w:hAnsi="Arial"/>
-          <w:sz w:val="20"/>
-        </w:rPr>
-        <w:t xml:space="preserve">: </w:t>
-      </w:r>
-    </w:p>
-    <w:p>
-      <w:pPr>
-        <w:pStyle w:val="bp"/>
-        <w:spacing w:before="0" w:after="0"/>
-        <w:rPr>
-          <w:rFonts w:ascii="Arial" w:hAnsi="Arial"/>
-          <w:color w:val="0000FF"/>
-          <w:sz w:val="20"/>
-        </w:rPr>
-      </w:pPr>
-      <w:r>
-        <w:rPr>
-          <w:rFonts w:ascii="Arial" w:hAnsi="Arial"/>
-          <w:color w:val="0000FF"/>
-          <w:sz w:val="20"/>
-        </w:rPr>
-        <w:t>Book</w:t>
-      </w:r>
-    </w:p>
-    <w:p>
-      <w:pPr>
-        <w:pStyle w:val="bp"/>
-        <w:numPr>
-          <w:ilvl w:val="0"/>
-          <w:numId w:val="33"/>
-        </w:numPr>
-        <w:spacing w:before="0" w:after="0"/>
-        <w:rPr>
-          <w:rFonts w:ascii="Arial" w:hAnsi="Arial"/>
-          <w:sz w:val="20"/>
-        </w:rPr>
-      </w:pPr>
-      <w:r>
-        <w:rPr>
-          <w:rFonts w:ascii="Arial" w:hAnsi="Arial"/>
-          <w:color w:val="0000FF"/>
-          <w:sz w:val="20"/>
-        </w:rPr>
-        <w:t>Author</w:t>
-      </w:r>
-    </w:p>
-    <w:p>
-      <w:pPr>
-        <w:pStyle w:val="bp"/>
-        <w:numPr>
-          <w:ilvl w:val="0"/>
-          <w:numId w:val="33"/>
-        </w:numPr>
-        <w:spacing w:before="0" w:after="0"/>
-        <w:rPr>
-          <w:rFonts w:ascii="Arial" w:hAnsi="Arial"/>
-          <w:sz w:val="20"/>
-        </w:rPr>
-      </w:pPr>
-      <w:r>
-        <w:rPr>
-          <w:rFonts w:ascii="Arial" w:hAnsi="Arial"/>
-          <w:color w:val="0000FF"/>
-          <w:sz w:val="20"/>
-        </w:rPr>
-        <w:t>Title</w:t>
-      </w:r>
-    </w:p>
-    <w:p>
-      <w:pPr>
-        <w:pStyle w:val="bp"/>
-        <w:numPr>
-          <w:ilvl w:val="0"/>
-          <w:numId w:val="33"/>
-        </w:numPr>
-        <w:spacing w:before="0" w:after="0"/>
-        <w:rPr>
-          <w:rFonts w:ascii="Arial" w:hAnsi="Arial"/>
-          <w:sz w:val="20"/>
-        </w:rPr>
-      </w:pPr>
-      <w:r>
-        <w:rPr>
-          <w:rFonts w:ascii="Arial" w:hAnsi="Arial"/>
-          <w:color w:val="0000FF"/>
-          <w:sz w:val="20"/>
-        </w:rPr>
-        <w:t>Call Number</w:t>
-      </w:r>
-    </w:p>
-    <w:p>
-      <w:pPr>
-        <w:pStyle w:val="bp"/>
-        <w:spacing w:before="0" w:after="0"/>
-        <w:rPr>
-          <w:rFonts w:ascii="Arial" w:hAnsi="Arial"/>
-          <w:color w:val="0000FF"/>
-          <w:sz w:val="20"/>
-        </w:rPr>
-      </w:pPr>
-      <w:r>
-        <w:rPr>
-          <w:rFonts w:ascii="Arial" w:hAnsi="Arial"/>
-          <w:color w:val="0000FF"/>
-          <w:sz w:val="20"/>
-        </w:rPr>
-        <w:t>Borrower</w:t>
-      </w:r>
-    </w:p>
-    <w:p>
-      <w:pPr>
-        <w:pStyle w:val="bp"/>
-        <w:numPr>
-          <w:ilvl w:val="0"/>
-          <w:numId w:val="33"/>
-        </w:numPr>
-        <w:spacing w:before="0" w:after="0"/>
-        <w:rPr>
-          <w:rFonts w:ascii="Arial" w:hAnsi="Arial"/>
-          <w:color w:val="0000FF"/>
-          <w:sz w:val="20"/>
-        </w:rPr>
-      </w:pPr>
-      <w:r>
-        <w:rPr>
-          <w:rFonts w:ascii="Arial" w:hAnsi="Arial"/>
-          <w:color w:val="0000FF"/>
-          <w:sz w:val="20"/>
-        </w:rPr>
-        <w:t>First Name</w:t>
-      </w:r>
-    </w:p>
-    <w:p>
-      <w:pPr>
-        <w:pStyle w:val="bp"/>
-        <w:numPr>
-          <w:ilvl w:val="0"/>
-          <w:numId w:val="33"/>
-        </w:numPr>
-        <w:spacing w:before="0" w:after="0"/>
-        <w:rPr>
-          <w:rFonts w:ascii="Arial" w:hAnsi="Arial"/>
-          <w:color w:val="0000FF"/>
-          <w:sz w:val="20"/>
-        </w:rPr>
-      </w:pPr>
-      <w:r>
-        <w:rPr>
-          <w:rFonts w:ascii="Arial" w:hAnsi="Arial"/>
-          <w:color w:val="0000FF"/>
-          <w:sz w:val="20"/>
-        </w:rPr>
-        <w:t>Last Name</w:t>
-      </w:r>
-    </w:p>
-    <w:p>
-      <w:pPr>
-        <w:pStyle w:val="bp"/>
-        <w:numPr>
-          <w:ilvl w:val="0"/>
-          <w:numId w:val="33"/>
-        </w:numPr>
-        <w:spacing w:before="0" w:after="0"/>
-        <w:rPr>
-          <w:rFonts w:ascii="Arial" w:hAnsi="Arial"/>
-          <w:color w:val="0000FF"/>
-          <w:sz w:val="20"/>
-        </w:rPr>
-      </w:pPr>
-      <w:r>
-        <w:rPr>
-          <w:rFonts w:ascii="Arial" w:hAnsi="Arial"/>
-          <w:color w:val="0000FF"/>
-          <w:sz w:val="20"/>
-        </w:rPr>
-        <w:t xml:space="preserve">Contact Phone </w:t>
-      </w:r>
-    </w:p>
-    <w:p>
-      <w:pPr>
-        <w:pStyle w:val="bp"/>
-        <w:numPr>
-          <w:ilvl w:val="0"/>
-          <w:numId w:val="33"/>
-        </w:numPr>
-        <w:spacing w:before="0" w:after="0"/>
-        <w:rPr>
-          <w:rFonts w:ascii="Arial" w:hAnsi="Arial"/>
-          <w:color w:val="0000FF"/>
-          <w:sz w:val="20"/>
-        </w:rPr>
-      </w:pPr>
-      <w:r>
-        <w:rPr>
-          <w:rFonts w:ascii="Arial" w:hAnsi="Arial"/>
-          <w:color w:val="0000FF"/>
-          <w:sz w:val="20"/>
-        </w:rPr>
-        <w:t>Email Address</w:t>
-      </w:r>
     </w:p>
     <w:p>
       <w:pPr>
@@ -1649,10 +1296,11 @@
       <w:footerReference w:type="even" r:id="rId8"/>
       <w:footerReference w:type="default" r:id="rId9"/>
       <w:type w:val="continuous"/>
-      <w:pgSz w:w="15840" w:h="12240" w:orient="landscape" w:code="1"/>
-      <w:pgMar w:top="1135" w:right="1440" w:bottom="426" w:left="1440" w:header="720" w:footer="720" w:gutter="0"/>
+      <w:pgSz w:w="12240" w:h="15840" w:code="1"/>
+      <w:pgMar w:top="1440" w:right="426" w:bottom="1440" w:left="1135" w:header="720" w:footer="720" w:gutter="0"/>
       <w:cols w:space="720"/>
       <w:formProt w:val="0"/>
+      <w:docGrid w:linePitch="299"/>
     </w:sectPr>
   </w:body>
 </w:document>
@@ -1750,7 +1398,7 @@
         <w:noProof/>
         <w:sz w:val="20"/>
       </w:rPr>
-      <w:t>2</w:t>
+      <w:t>1</w:t>
     </w:r>
     <w:r>
       <w:rPr>
@@ -1787,7 +1435,7 @@
         <w:noProof/>
         <w:sz w:val="20"/>
       </w:rPr>
-      <w:t>2</w:t>
+      <w:t>1</w:t>
     </w:r>
     <w:r>
       <w:rPr>

</xml_diff>